<commit_message>
Incluindo matrícula nos templates
</commit_message>
<xml_diff>
--- a/src/groovy/org/apoiasuas/formulario/template/Encaminhamento-Template.docx
+++ b/src/groovy/org/apoiasuas/formulario/template/Encaminhamento-Template.docx
@@ -1,6 +1,6 @@
 
 <file path=word/document.xml><?xml version="1.0" encoding="utf-8"?>
-<w:document xmlns:ve="http://schemas.openxmlformats.org/markup-compatibility/2006" xmlns:o="urn:schemas-microsoft-com:office:office" xmlns:r="http://schemas.openxmlformats.org/officeDocument/2006/relationships" xmlns:m="http://schemas.openxmlformats.org/officeDocument/2006/math" xmlns:v="urn:schemas-microsoft-com:vml" xmlns:wp="http://schemas.openxmlformats.org/drawingml/2006/wordprocessingDrawing" xmlns:w10="urn:schemas-microsoft-com:office:word" xmlns:w="http://schemas.openxmlformats.org/wordprocessingml/2006/main" xmlns:wne="http://schemas.microsoft.com/office/word/2006/wordml">
+<w:document xmlns:wpc="http://schemas.microsoft.com/office/word/2010/wordprocessingCanvas" xmlns:mc="http://schemas.openxmlformats.org/markup-compatibility/2006" xmlns:o="urn:schemas-microsoft-com:office:office" xmlns:r="http://schemas.openxmlformats.org/officeDocument/2006/relationships" xmlns:m="http://schemas.openxmlformats.org/officeDocument/2006/math" xmlns:v="urn:schemas-microsoft-com:vml" xmlns:wp14="http://schemas.microsoft.com/office/word/2010/wordprocessingDrawing" xmlns:wp="http://schemas.openxmlformats.org/drawingml/2006/wordprocessingDrawing" xmlns:w10="urn:schemas-microsoft-com:office:word" xmlns:w="http://schemas.openxmlformats.org/wordprocessingml/2006/main" xmlns:w14="http://schemas.microsoft.com/office/word/2010/wordml" xmlns:wpg="http://schemas.microsoft.com/office/word/2010/wordprocessingGroup" xmlns:wpi="http://schemas.microsoft.com/office/word/2010/wordprocessingInk" xmlns:wne="http://schemas.microsoft.com/office/word/2006/wordml" xmlns:wps="http://schemas.microsoft.com/office/word/2010/wordprocessingShape" mc:Ignorable="w14 wp14">
   <w:body>
     <w:tbl>
       <w:tblPr>
@@ -8,7 +8,7 @@
         <w:tblW w:w="0" w:type="auto"/>
         <w:tblInd w:w="108" w:type="dxa"/>
         <w:tblLayout w:type="fixed"/>
-        <w:tblLook w:val="04A0"/>
+        <w:tblLook w:val="04A0" w:firstRow="1" w:lastRow="0" w:firstColumn="1" w:lastColumn="0" w:noHBand="0" w:noVBand="1"/>
       </w:tblPr>
       <w:tblGrid>
         <w:gridCol w:w="2835"/>
@@ -84,7 +84,7 @@
                     <o:lock v:ext="edit" aspectratio="t"/>
                   </v:shapetype>
                   <v:shape id="Imagem 31" o:spid="_x0000_s1183" type="#_x0000_t75" style="position:absolute;left:-87;top:962;width:2543;height:3085;flip:x;visibility:visible" o:gfxdata="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">
-                    <v:imagedata r:id="rId5" o:title=""/>
+                    <v:imagedata r:id="rId6" o:title=""/>
                     <v:path arrowok="t"/>
                   </v:shape>
                 </v:group>
@@ -287,7 +287,7 @@
               <w:tblStyle w:val="Tabelacomgrade"/>
               <w:tblW w:w="0" w:type="auto"/>
               <w:tblLayout w:type="fixed"/>
-              <w:tblLook w:val="04A0"/>
+              <w:tblLook w:val="04A0" w:firstRow="1" w:lastRow="0" w:firstColumn="1" w:lastColumn="0" w:noHBand="0" w:noVBand="1"/>
             </w:tblPr>
             <w:tblGrid>
               <w:gridCol w:w="1830"/>
@@ -327,7 +327,6 @@
                       <w:szCs w:val="14"/>
                     </w:rPr>
                   </w:pPr>
-                  <w:proofErr w:type="spellStart"/>
                   <w:r>
                     <w:rPr>
                       <w:sz w:val="14"/>
@@ -335,7 +334,6 @@
                     </w:rPr>
                     <w:t>O.G.</w:t>
                   </w:r>
-                  <w:proofErr w:type="spellEnd"/>
                 </w:p>
               </w:tc>
               <w:tc>
@@ -351,7 +349,6 @@
                       <w:szCs w:val="14"/>
                     </w:rPr>
                   </w:pPr>
-                  <w:proofErr w:type="spellStart"/>
                   <w:r>
                     <w:rPr>
                       <w:sz w:val="14"/>
@@ -359,7 +356,6 @@
                     </w:rPr>
                     <w:t>O.N.G.</w:t>
                   </w:r>
-                  <w:proofErr w:type="spellEnd"/>
                 </w:p>
               </w:tc>
               <w:tc>
@@ -1684,22 +1680,49 @@
           <w:p>
             <w:pPr>
               <w:rPr>
-                <w:sz w:val="14"/>
-                <w:szCs w:val="14"/>
-              </w:rPr>
-            </w:pPr>
-            <w:fldSimple w:instr=" MergeField $!Avulso.data_preenchimento \* MERGEFORMAT ">
-              <w:r>
-                <w:rPr>
-                  <w:b/>
-                  <w:caps/>
-                  <w:noProof/>
-                  <w:sz w:val="24"/>
-                  <w:szCs w:val="24"/>
-                </w:rPr>
-                <w:t>$!Avulso.data_preenchimento</w:t>
-              </w:r>
-            </w:fldSimple>
+                <w:b/>
+                <w:sz w:val="14"/>
+                <w:szCs w:val="14"/>
+              </w:rPr>
+            </w:pPr>
+            <w:r>
+              <w:rPr>
+                <w:b/>
+              </w:rPr>
+              <w:fldChar w:fldCharType="begin"/>
+            </w:r>
+            <w:r>
+              <w:rPr>
+                <w:b/>
+              </w:rPr>
+              <w:instrText xml:space="preserve"> MergeField $!Avulso.data_preenchimento \* MERGEFORMAT </w:instrText>
+            </w:r>
+            <w:r>
+              <w:rPr>
+                <w:b/>
+              </w:rPr>
+              <w:fldChar w:fldCharType="separate"/>
+            </w:r>
+            <w:r>
+              <w:rPr>
+                <w:b/>
+                <w:caps/>
+                <w:noProof/>
+                <w:sz w:val="24"/>
+                <w:szCs w:val="24"/>
+              </w:rPr>
+              <w:t>$!Avulso.data_preenchimento</w:t>
+            </w:r>
+            <w:r>
+              <w:rPr>
+                <w:b/>
+                <w:caps/>
+                <w:noProof/>
+                <w:sz w:val="24"/>
+                <w:szCs w:val="24"/>
+              </w:rPr>
+              <w:fldChar w:fldCharType="end"/>
+            </w:r>
             <w:r>
               <w:rPr>
                 <w:b/>
@@ -1709,18 +1732,120 @@
               </w:rPr>
               <w:t xml:space="preserve"> </w:t>
             </w:r>
-            <w:fldSimple w:instr=" MergeField $!Avulso.responsavel_preenchimento \* MERGEFORMAT ">
-              <w:r>
-                <w:rPr>
-                  <w:b/>
-                  <w:caps/>
-                  <w:noProof/>
-                  <w:sz w:val="24"/>
-                  <w:szCs w:val="24"/>
-                </w:rPr>
-                <w:t>$!Avulso.responsavel_preenchimento</w:t>
-              </w:r>
-            </w:fldSimple>
+            <w:r>
+              <w:rPr>
+                <w:b/>
+              </w:rPr>
+              <w:fldChar w:fldCharType="begin"/>
+            </w:r>
+            <w:r>
+              <w:rPr>
+                <w:b/>
+              </w:rPr>
+              <w:instrText xml:space="preserve"> MergeField $!Avulso.responsavel_preenchimento \* MERGEFORMAT </w:instrText>
+            </w:r>
+            <w:r>
+              <w:rPr>
+                <w:b/>
+              </w:rPr>
+              <w:fldChar w:fldCharType="separate"/>
+            </w:r>
+            <w:r>
+              <w:rPr>
+                <w:b/>
+                <w:caps/>
+                <w:noProof/>
+                <w:sz w:val="24"/>
+                <w:szCs w:val="24"/>
+              </w:rPr>
+              <w:t>$!Avulso.responsavel_preenchimento</w:t>
+            </w:r>
+            <w:r>
+              <w:rPr>
+                <w:b/>
+                <w:caps/>
+                <w:noProof/>
+                <w:sz w:val="24"/>
+                <w:szCs w:val="24"/>
+              </w:rPr>
+              <w:fldChar w:fldCharType="end"/>
+            </w:r>
+            <w:r>
+              <w:rPr>
+                <w:b/>
+                <w:caps/>
+                <w:noProof/>
+                <w:sz w:val="24"/>
+                <w:szCs w:val="24"/>
+              </w:rPr>
+              <w:t xml:space="preserve"> / </w:t>
+            </w:r>
+            <w:r>
+              <w:rPr>
+                <w:b/>
+              </w:rPr>
+              <w:fldChar w:fldCharType="begin"/>
+            </w:r>
+            <w:r>
+              <w:rPr>
+                <w:b/>
+              </w:rPr>
+              <w:instrText xml:space="preserve"> MERGEFIELD  $!Avulso.matricula  \* MERGEFORMAT </w:instrText>
+            </w:r>
+            <w:r>
+              <w:rPr>
+                <w:b/>
+              </w:rPr>
+              <w:fldChar w:fldCharType="separate"/>
+            </w:r>
+            <w:r>
+              <w:rPr>
+                <w:b/>
+                <w:noProof/>
+              </w:rPr>
+              <w:t>«$!</w:t>
+            </w:r>
+            <w:r>
+              <w:rPr>
+                <w:b/>
+                <w:caps/>
+                <w:noProof/>
+                <w:sz w:val="24"/>
+                <w:szCs w:val="24"/>
+              </w:rPr>
+              <w:t>Avulso</w:t>
+            </w:r>
+            <w:r>
+              <w:rPr>
+                <w:b/>
+                <w:noProof/>
+              </w:rPr>
+              <w:t>.</w:t>
+            </w:r>
+            <w:r>
+              <w:rPr>
+                <w:b/>
+                <w:caps/>
+                <w:noProof/>
+                <w:sz w:val="24"/>
+                <w:szCs w:val="24"/>
+              </w:rPr>
+              <w:t>matricula</w:t>
+            </w:r>
+            <w:r>
+              <w:rPr>
+                <w:b/>
+                <w:noProof/>
+              </w:rPr>
+              <w:t>»</w:t>
+            </w:r>
+            <w:r>
+              <w:rPr>
+                <w:b/>
+                <w:noProof/>
+              </w:rPr>
+              <w:fldChar w:fldCharType="end"/>
+            </w:r>
           </w:p>
         </w:tc>
         <w:tc>
@@ -1958,7 +2083,7 @@
               </v:textbox>
             </v:shape>
             <v:shape id="Imagem 31" o:spid="_x0000_s1094" type="#_x0000_t75" style="position:absolute;left:-87;top:962;width:2543;height:3085;flip:x;visibility:visible" o:gfxdata="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">
-              <v:imagedata r:id="rId5" o:title=""/>
+              <v:imagedata r:id="rId6" o:title=""/>
               <v:path arrowok="t"/>
             </v:shape>
           </v:group>
@@ -1971,7 +2096,7 @@
         <w:tblW w:w="0" w:type="auto"/>
         <w:tblInd w:w="108" w:type="dxa"/>
         <w:tblLayout w:type="fixed"/>
-        <w:tblLook w:val="04A0"/>
+        <w:tblLook w:val="04A0" w:firstRow="1" w:lastRow="0" w:firstColumn="1" w:lastColumn="0" w:noHBand="0" w:noVBand="1"/>
       </w:tblPr>
       <w:tblGrid>
         <w:gridCol w:w="2835"/>
@@ -2251,7 +2376,7 @@
         <w:tblStyle w:val="Tabelacomgrade"/>
         <w:tblW w:w="0" w:type="auto"/>
         <w:tblInd w:w="108" w:type="dxa"/>
-        <w:tblLook w:val="04A0"/>
+        <w:tblLook w:val="04A0" w:firstRow="1" w:lastRow="0" w:firstColumn="1" w:lastColumn="0" w:noHBand="0" w:noVBand="1"/>
       </w:tblPr>
       <w:tblGrid>
         <w:gridCol w:w="10498"/>
@@ -2313,7 +2438,7 @@
         <w:tblStyle w:val="Tabelacomgrade"/>
         <w:tblW w:w="0" w:type="auto"/>
         <w:tblInd w:w="108" w:type="dxa"/>
-        <w:tblLook w:val="04A0"/>
+        <w:tblLook w:val="04A0" w:firstRow="1" w:lastRow="0" w:firstColumn="1" w:lastColumn="0" w:noHBand="0" w:noVBand="1"/>
       </w:tblPr>
       <w:tblGrid>
         <w:gridCol w:w="6864"/>
@@ -2430,25 +2555,52 @@
               <w:t>NOME / BM – TÉCNICO RESPONSÁVEL PELO ENCAMINHAMENTO</w:t>
             </w:r>
           </w:p>
-          <w:p>
-            <w:pPr>
-              <w:rPr>
-                <w:b/>
-                <w:szCs w:val="14"/>
-              </w:rPr>
-            </w:pPr>
-            <w:fldSimple w:instr=" MergeField $!Avulso.data_preenchimento \* MERGEFORMAT ">
-              <w:r>
-                <w:rPr>
-                  <w:b/>
-                  <w:caps/>
-                  <w:noProof/>
-                  <w:sz w:val="24"/>
-                  <w:szCs w:val="24"/>
-                </w:rPr>
-                <w:t>$!Avulso.data_preenchimento</w:t>
-              </w:r>
-            </w:fldSimple>
+          <w:bookmarkStart w:id="0" w:name="_GoBack"/>
+          <w:p>
+            <w:pPr>
+              <w:rPr>
+                <w:b/>
+                <w:szCs w:val="14"/>
+              </w:rPr>
+            </w:pPr>
+            <w:r>
+              <w:rPr>
+                <w:b/>
+              </w:rPr>
+              <w:fldChar w:fldCharType="begin"/>
+            </w:r>
+            <w:r>
+              <w:rPr>
+                <w:b/>
+              </w:rPr>
+              <w:instrText xml:space="preserve"> MergeField $!Avulso.data_preenchimento \* MERGEFORMAT </w:instrText>
+            </w:r>
+            <w:r>
+              <w:rPr>
+                <w:b/>
+              </w:rPr>
+              <w:fldChar w:fldCharType="separate"/>
+            </w:r>
+            <w:r>
+              <w:rPr>
+                <w:b/>
+                <w:caps/>
+                <w:noProof/>
+                <w:sz w:val="24"/>
+                <w:szCs w:val="24"/>
+              </w:rPr>
+              <w:t>$!Avulso.data_preenchimento</w:t>
+            </w:r>
+            <w:r>
+              <w:rPr>
+                <w:b/>
+                <w:caps/>
+                <w:noProof/>
+                <w:sz w:val="24"/>
+                <w:szCs w:val="24"/>
+              </w:rPr>
+              <w:fldChar w:fldCharType="end"/>
+            </w:r>
             <w:r>
               <w:rPr>
                 <w:b/>
@@ -2458,18 +2610,121 @@
               </w:rPr>
               <w:t xml:space="preserve"> </w:t>
             </w:r>
-            <w:fldSimple w:instr=" MergeField $!Avulso.responsavel_preenchimento \* MERGEFORMAT ">
-              <w:r>
-                <w:rPr>
-                  <w:b/>
-                  <w:caps/>
-                  <w:noProof/>
-                  <w:sz w:val="24"/>
-                  <w:szCs w:val="24"/>
-                </w:rPr>
-                <w:t>$!Avulso.responsavel_preenchimento</w:t>
-              </w:r>
-            </w:fldSimple>
+            <w:r>
+              <w:rPr>
+                <w:b/>
+              </w:rPr>
+              <w:fldChar w:fldCharType="begin"/>
+            </w:r>
+            <w:r>
+              <w:rPr>
+                <w:b/>
+              </w:rPr>
+              <w:instrText xml:space="preserve"> MergeField $!Avulso.responsavel_preenchimento \* MERGEFORMAT </w:instrText>
+            </w:r>
+            <w:r>
+              <w:rPr>
+                <w:b/>
+              </w:rPr>
+              <w:fldChar w:fldCharType="separate"/>
+            </w:r>
+            <w:r>
+              <w:rPr>
+                <w:b/>
+                <w:caps/>
+                <w:noProof/>
+                <w:sz w:val="24"/>
+                <w:szCs w:val="24"/>
+              </w:rPr>
+              <w:t>$!Avulso.responsavel_preenchimento</w:t>
+            </w:r>
+            <w:r>
+              <w:rPr>
+                <w:b/>
+                <w:caps/>
+                <w:noProof/>
+                <w:sz w:val="24"/>
+                <w:szCs w:val="24"/>
+              </w:rPr>
+              <w:fldChar w:fldCharType="end"/>
+            </w:r>
+            <w:r>
+              <w:rPr>
+                <w:b/>
+                <w:caps/>
+                <w:noProof/>
+                <w:sz w:val="24"/>
+                <w:szCs w:val="24"/>
+              </w:rPr>
+              <w:t xml:space="preserve"> / </w:t>
+            </w:r>
+            <w:r>
+              <w:rPr>
+                <w:b/>
+              </w:rPr>
+              <w:lastRenderedPageBreak/>
+              <w:fldChar w:fldCharType="begin"/>
+            </w:r>
+            <w:r>
+              <w:rPr>
+                <w:b/>
+              </w:rPr>
+              <w:instrText xml:space="preserve"> MERGEFIELD  $!Avulso.matricula  \* MERGEFORMAT </w:instrText>
+            </w:r>
+            <w:r>
+              <w:rPr>
+                <w:b/>
+              </w:rPr>
+              <w:fldChar w:fldCharType="separate"/>
+            </w:r>
+            <w:r>
+              <w:rPr>
+                <w:b/>
+                <w:noProof/>
+              </w:rPr>
+              <w:t>«$!</w:t>
+            </w:r>
+            <w:r>
+              <w:rPr>
+                <w:b/>
+                <w:caps/>
+                <w:noProof/>
+                <w:sz w:val="24"/>
+                <w:szCs w:val="24"/>
+              </w:rPr>
+              <w:t>Avulso</w:t>
+            </w:r>
+            <w:r>
+              <w:rPr>
+                <w:b/>
+                <w:noProof/>
+              </w:rPr>
+              <w:t>.</w:t>
+            </w:r>
+            <w:r>
+              <w:rPr>
+                <w:b/>
+                <w:caps/>
+                <w:noProof/>
+                <w:sz w:val="24"/>
+                <w:szCs w:val="24"/>
+              </w:rPr>
+              <w:t>matricula</w:t>
+            </w:r>
+            <w:r>
+              <w:rPr>
+                <w:b/>
+                <w:noProof/>
+              </w:rPr>
+              <w:t>»</w:t>
+            </w:r>
+            <w:r>
+              <w:rPr>
+                <w:b/>
+              </w:rPr>
+              <w:fldChar w:fldCharType="end"/>
+            </w:r>
+            <w:bookmarkEnd w:id="0"/>
           </w:p>
         </w:tc>
         <w:tc>
@@ -2488,6 +2743,7 @@
                 <w:sz w:val="14"/>
                 <w:szCs w:val="14"/>
               </w:rPr>
+              <w:lastRenderedPageBreak/>
               <w:t>TELEFONE PARA CONTATO</w:t>
             </w:r>
           </w:p>
@@ -2525,7 +2781,7 @@
 </file>
 
 <file path=word/styles.xml><?xml version="1.0" encoding="utf-8"?>
-<w:styles xmlns:r="http://schemas.openxmlformats.org/officeDocument/2006/relationships" xmlns:w="http://schemas.openxmlformats.org/wordprocessingml/2006/main">
+<w:styles xmlns:mc="http://schemas.openxmlformats.org/markup-compatibility/2006" xmlns:r="http://schemas.openxmlformats.org/officeDocument/2006/relationships" xmlns:w="http://schemas.openxmlformats.org/wordprocessingml/2006/main" xmlns:w14="http://schemas.microsoft.com/office/word/2010/wordml" mc:Ignorable="w14">
   <w:docDefaults>
     <w:rPrDefault>
       <w:rPr>
@@ -2696,7 +2952,6 @@
     <w:uiPriority w:val="99"/>
     <w:semiHidden/>
     <w:unhideWhenUsed/>
-    <w:qFormat/>
     <w:tblPr>
       <w:tblInd w:w="0" w:type="dxa"/>
       <w:tblCellMar>
@@ -2768,6 +3023,196 @@
         <w:right w:w="108" w:type="dxa"/>
       </w:tblCellMar>
     </w:tblPr>
+  </w:style>
+</w:styles>
+</file>
+
+<file path=word/stylesWithEffects.xml><?xml version="1.0" encoding="utf-8"?>
+<w:styles xmlns:wpc="http://schemas.microsoft.com/office/word/2010/wordprocessingCanvas" xmlns:mc="http://schemas.openxmlformats.org/markup-compatibility/2006" xmlns:o="urn:schemas-microsoft-com:office:office" xmlns:r="http://schemas.openxmlformats.org/officeDocument/2006/relationships" xmlns:m="http://schemas.openxmlformats.org/officeDocument/2006/math" xmlns:v="urn:schemas-microsoft-com:vml" xmlns:wp14="http://schemas.microsoft.com/office/word/2010/wordprocessingDrawing" xmlns:wp="http://schemas.openxmlformats.org/drawingml/2006/wordprocessingDrawing" xmlns:w10="urn:schemas-microsoft-com:office:word" xmlns:w="http://schemas.openxmlformats.org/wordprocessingml/2006/main" xmlns:w14="http://schemas.microsoft.com/office/word/2010/wordml" xmlns:wpg="http://schemas.microsoft.com/office/word/2010/wordprocessingGroup" xmlns:wpi="http://schemas.microsoft.com/office/word/2010/wordprocessingInk" xmlns:wne="http://schemas.microsoft.com/office/word/2006/wordml" xmlns:wps="http://schemas.microsoft.com/office/word/2010/wordprocessingShape" mc:Ignorable="w14 wp14">
+  <w:docDefaults>
+    <w:rPrDefault>
+      <w:rPr>
+        <w:rFonts w:asciiTheme="minorHAnsi" w:eastAsiaTheme="minorEastAsia" w:hAnsiTheme="minorHAnsi" w:cstheme="minorBidi"/>
+        <w:sz w:val="22"/>
+        <w:szCs w:val="22"/>
+        <w:lang w:val="pt-BR" w:eastAsia="pt-BR" w:bidi="ar-SA"/>
+      </w:rPr>
+    </w:rPrDefault>
+    <w:pPrDefault>
+      <w:pPr>
+        <w:spacing w:after="200" w:line="276" w:lineRule="auto"/>
+      </w:pPr>
+    </w:pPrDefault>
+  </w:docDefaults>
+  <w:latentStyles w:defLockedState="0" w:defUIPriority="99" w:defSemiHidden="1" w:defUnhideWhenUsed="1" w:defQFormat="0" w:count="267">
+    <w:lsdException w:name="Normal" w:semiHidden="0" w:uiPriority="0" w:unhideWhenUsed="0" w:qFormat="1"/>
+    <w:lsdException w:name="heading 1" w:semiHidden="0" w:uiPriority="9" w:unhideWhenUsed="0" w:qFormat="1"/>
+    <w:lsdException w:name="heading 2" w:uiPriority="9" w:qFormat="1"/>
+    <w:lsdException w:name="heading 3" w:uiPriority="9" w:qFormat="1"/>
+    <w:lsdException w:name="heading 4" w:uiPriority="9" w:qFormat="1"/>
+    <w:lsdException w:name="heading 5" w:uiPriority="9" w:qFormat="1"/>
+    <w:lsdException w:name="heading 6" w:uiPriority="9" w:qFormat="1"/>
+    <w:lsdException w:name="heading 7" w:uiPriority="9" w:qFormat="1"/>
+    <w:lsdException w:name="heading 8" w:uiPriority="9" w:qFormat="1"/>
+    <w:lsdException w:name="heading 9" w:uiPriority="9" w:qFormat="1"/>
+    <w:lsdException w:name="toc 1" w:uiPriority="39"/>
+    <w:lsdException w:name="toc 2" w:uiPriority="39"/>
+    <w:lsdException w:name="toc 3" w:uiPriority="39"/>
+    <w:lsdException w:name="toc 4" w:uiPriority="39"/>
+    <w:lsdException w:name="toc 5" w:uiPriority="39"/>
+    <w:lsdException w:name="toc 6" w:uiPriority="39"/>
+    <w:lsdException w:name="toc 7" w:uiPriority="39"/>
+    <w:lsdException w:name="toc 8" w:uiPriority="39"/>
+    <w:lsdException w:name="toc 9" w:uiPriority="39"/>
+    <w:lsdException w:name="caption" w:uiPriority="35" w:qFormat="1"/>
+    <w:lsdException w:name="Title" w:semiHidden="0" w:uiPriority="10" w:unhideWhenUsed="0" w:qFormat="1"/>
+    <w:lsdException w:name="Default Paragraph Font" w:uiPriority="1"/>
+    <w:lsdException w:name="Subtitle" w:semiHidden="0" w:uiPriority="11" w:unhideWhenUsed="0" w:qFormat="1"/>
+    <w:lsdException w:name="Strong" w:semiHidden="0" w:uiPriority="22" w:unhideWhenUsed="0" w:qFormat="1"/>
+    <w:lsdException w:name="Emphasis" w:semiHidden="0" w:uiPriority="20" w:unhideWhenUsed="0" w:qFormat="1"/>
+    <w:lsdException w:name="Table Grid" w:semiHidden="0" w:uiPriority="59" w:unhideWhenUsed="0"/>
+    <w:lsdException w:name="Placeholder Text" w:unhideWhenUsed="0"/>
+    <w:lsdException w:name="No Spacing" w:semiHidden="0" w:uiPriority="1" w:unhideWhenUsed="0" w:qFormat="1"/>
+    <w:lsdException w:name="Light Shading" w:semiHidden="0" w:uiPriority="60" w:unhideWhenUsed="0"/>
+    <w:lsdException w:name="Light List" w:semiHidden="0" w:uiPriority="61" w:unhideWhenUsed="0"/>
+    <w:lsdException w:name="Light Grid" w:semiHidden="0" w:uiPriority="62" w:unhideWhenUsed="0"/>
+    <w:lsdException w:name="Medium Shading 1" w:semiHidden="0" w:uiPriority="63" w:unhideWhenUsed="0"/>
+    <w:lsdException w:name="Medium Shading 2" w:semiHidden="0" w:uiPriority="64" w:unhideWhenUsed="0"/>
+    <w:lsdException w:name="Medium List 1" w:semiHidden="0" w:uiPriority="65" w:unhideWhenUsed="0"/>
+    <w:lsdException w:name="Medium List 2" w:semiHidden="0" w:uiPriority="66" w:unhideWhenUsed="0"/>
+    <w:lsdException w:name="Medium Grid 1" w:semiHidden="0" w:uiPriority="67" w:unhideWhenUsed="0"/>
+    <w:lsdException w:name="Medium Grid 2" w:semiHidden="0" w:uiPriority="68" w:unhideWhenUsed="0"/>
+    <w:lsdException w:name="Medium Grid 3" w:semiHidden="0" w:uiPriority="69" w:unhideWhenUsed="0"/>
+    <w:lsdException w:name="Dark List" w:semiHidden="0" w:uiPriority="70" w:unhideWhenUsed="0"/>
+    <w:lsdException w:name="Colorful Shading" w:semiHidden="0" w:uiPriority="71" w:unhideWhenUsed="0"/>
+    <w:lsdException w:name="Colorful List" w:semiHidden="0" w:uiPriority="72" w:unhideWhenUsed="0"/>
+    <w:lsdException w:name="Colorful Grid" w:semiHidden="0" w:uiPriority="73" w:unhideWhenUsed="0"/>
+    <w:lsdException w:name="Light Shading Accent 1" w:semiHidden="0" w:uiPriority="60" w:unhideWhenUsed="0"/>
+    <w:lsdException w:name="Light List Accent 1" w:semiHidden="0" w:uiPriority="61" w:unhideWhenUsed="0"/>
+    <w:lsdException w:name="Light Grid Accent 1" w:semiHidden="0" w:uiPriority="62" w:unhideWhenUsed="0"/>
+    <w:lsdException w:name="Medium Shading 1 Accent 1" w:semiHidden="0" w:uiPriority="63" w:unhideWhenUsed="0"/>
+    <w:lsdException w:name="Medium Shading 2 Accent 1" w:semiHidden="0" w:uiPriority="64" w:unhideWhenUsed="0"/>
+    <w:lsdException w:name="Medium List 1 Accent 1" w:semiHidden="0" w:uiPriority="65" w:unhideWhenUsed="0"/>
+    <w:lsdException w:name="Revision" w:unhideWhenUsed="0"/>
+    <w:lsdException w:name="List Paragraph" w:semiHidden="0" w:uiPriority="34" w:unhideWhenUsed="0" w:qFormat="1"/>
+    <w:lsdException w:name="Quote" w:semiHidden="0" w:uiPriority="29" w:unhideWhenUsed="0" w:qFormat="1"/>
+    <w:lsdException w:name="Intense Quote" w:semiHidden="0" w:uiPriority="30" w:unhideWhenUsed="0" w:qFormat="1"/>
+    <w:lsdException w:name="Medium List 2 Accent 1" w:semiHidden="0" w:uiPriority="66" w:unhideWhenUsed="0"/>
+    <w:lsdException w:name="Medium Grid 1 Accent 1" w:semiHidden="0" w:uiPriority="67" w:unhideWhenUsed="0"/>
+    <w:lsdException w:name="Medium Grid 2 Accent 1" w:semiHidden="0" w:uiPriority="68" w:unhideWhenUsed="0"/>
+    <w:lsdException w:name="Medium Grid 3 Accent 1" w:semiHidden="0" w:uiPriority="69" w:unhideWhenUsed="0"/>
+    <w:lsdException w:name="Dark List Accent 1" w:semiHidden="0" w:uiPriority="70" w:unhideWhenUsed="0"/>
+    <w:lsdException w:name="Colorful Shading Accent 1" w:semiHidden="0" w:uiPriority="71" w:unhideWhenUsed="0"/>
+    <w:lsdException w:name="Colorful List Accent 1" w:semiHidden="0" w:uiPriority="72" w:unhideWhenUsed="0"/>
+    <w:lsdException w:name="Colorful Grid Accent 1" w:semiHidden="0" w:uiPriority="73" w:unhideWhenUsed="0"/>
+    <w:lsdException w:name="Light Shading Accent 2" w:semiHidden="0" w:uiPriority="60" w:unhideWhenUsed="0"/>
+    <w:lsdException w:name="Light List Accent 2" w:semiHidden="0" w:uiPriority="61" w:unhideWhenUsed="0"/>
+    <w:lsdException w:name="Light Grid Accent 2" w:semiHidden="0" w:uiPriority="62" w:unhideWhenUsed="0"/>
+    <w:lsdException w:name="Medium Shading 1 Accent 2" w:semiHidden="0" w:uiPriority="63" w:unhideWhenUsed="0"/>
+    <w:lsdException w:name="Medium Shading 2 Accent 2" w:semiHidden="0" w:uiPriority="64" w:unhideWhenUsed="0"/>
+    <w:lsdException w:name="Medium List 1 Accent 2" w:semiHidden="0" w:uiPriority="65" w:unhideWhenUsed="0"/>
+    <w:lsdException w:name="Medium List 2 Accent 2" w:semiHidden="0" w:uiPriority="66" w:unhideWhenUsed="0"/>
+    <w:lsdException w:name="Medium Grid 1 Accent 2" w:semiHidden="0" w:uiPriority="67" w:unhideWhenUsed="0"/>
+    <w:lsdException w:name="Medium Grid 2 Accent 2" w:semiHidden="0" w:uiPriority="68" w:unhideWhenUsed="0"/>
+    <w:lsdException w:name="Medium Grid 3 Accent 2" w:semiHidden="0" w:uiPriority="69" w:unhideWhenUsed="0"/>
+    <w:lsdException w:name="Dark List Accent 2" w:semiHidden="0" w:uiPriority="70" w:unhideWhenUsed="0"/>
+    <w:lsdException w:name="Colorful Shading Accent 2" w:semiHidden="0" w:uiPriority="71" w:unhideWhenUsed="0"/>
+    <w:lsdException w:name="Colorful List Accent 2" w:semiHidden="0" w:uiPriority="72" w:unhideWhenUsed="0"/>
+    <w:lsdException w:name="Colorful Grid Accent 2" w:semiHidden="0" w:uiPriority="73" w:unhideWhenUsed="0"/>
+    <w:lsdException w:name="Light Shading Accent 3" w:semiHidden="0" w:uiPriority="60" w:unhideWhenUsed="0"/>
+    <w:lsdException w:name="Light List Accent 3" w:semiHidden="0" w:uiPriority="61" w:unhideWhenUsed="0"/>
+    <w:lsdException w:name="Light Grid Accent 3" w:semiHidden="0" w:uiPriority="62" w:unhideWhenUsed="0"/>
+    <w:lsdException w:name="Medium Shading 1 Accent 3" w:semiHidden="0" w:uiPriority="63" w:unhideWhenUsed="0"/>
+    <w:lsdException w:name="Medium Shading 2 Accent 3" w:semiHidden="0" w:uiPriority="64" w:unhideWhenUsed="0"/>
+    <w:lsdException w:name="Medium List 1 Accent 3" w:semiHidden="0" w:uiPriority="65" w:unhideWhenUsed="0"/>
+    <w:lsdException w:name="Medium List 2 Accent 3" w:semiHidden="0" w:uiPriority="66" w:unhideWhenUsed="0"/>
+    <w:lsdException w:name="Medium Grid 1 Accent 3" w:semiHidden="0" w:uiPriority="67" w:unhideWhenUsed="0"/>
+    <w:lsdException w:name="Medium Grid 2 Accent 3" w:semiHidden="0" w:uiPriority="68" w:unhideWhenUsed="0"/>
+    <w:lsdException w:name="Medium Grid 3 Accent 3" w:semiHidden="0" w:uiPriority="69" w:unhideWhenUsed="0"/>
+    <w:lsdException w:name="Dark List Accent 3" w:semiHidden="0" w:uiPriority="70" w:unhideWhenUsed="0"/>
+    <w:lsdException w:name="Colorful Shading Accent 3" w:semiHidden="0" w:uiPriority="71" w:unhideWhenUsed="0"/>
+    <w:lsdException w:name="Colorful List Accent 3" w:semiHidden="0" w:uiPriority="72" w:unhideWhenUsed="0"/>
+    <w:lsdException w:name="Colorful Grid Accent 3" w:semiHidden="0" w:uiPriority="73" w:unhideWhenUsed="0"/>
+    <w:lsdException w:name="Light Shading Accent 4" w:semiHidden="0" w:uiPriority="60" w:unhideWhenUsed="0"/>
+    <w:lsdException w:name="Light List Accent 4" w:semiHidden="0" w:uiPriority="61" w:unhideWhenUsed="0"/>
+    <w:lsdException w:name="Light Grid Accent 4" w:semiHidden="0" w:uiPriority="62" w:unhideWhenUsed="0"/>
+    <w:lsdException w:name="Medium Shading 1 Accent 4" w:semiHidden="0" w:uiPriority="63" w:unhideWhenUsed="0"/>
+    <w:lsdException w:name="Medium Shading 2 Accent 4" w:semiHidden="0" w:uiPriority="64" w:unhideWhenUsed="0"/>
+    <w:lsdException w:name="Medium List 1 Accent 4" w:semiHidden="0" w:uiPriority="65" w:unhideWhenUsed="0"/>
+    <w:lsdException w:name="Medium List 2 Accent 4" w:semiHidden="0" w:uiPriority="66" w:unhideWhenUsed="0"/>
+    <w:lsdException w:name="Medium Grid 1 Accent 4" w:semiHidden="0" w:uiPriority="67" w:unhideWhenUsed="0"/>
+    <w:lsdException w:name="Medium Grid 2 Accent 4" w:semiHidden="0" w:uiPriority="68" w:unhideWhenUsed="0"/>
+    <w:lsdException w:name="Medium Grid 3 Accent 4" w:semiHidden="0" w:uiPriority="69" w:unhideWhenUsed="0"/>
+    <w:lsdException w:name="Dark List Accent 4" w:semiHidden="0" w:uiPriority="70" w:unhideWhenUsed="0"/>
+    <w:lsdException w:name="Colorful Shading Accent 4" w:semiHidden="0" w:uiPriority="71" w:unhideWhenUsed="0"/>
+    <w:lsdException w:name="Colorful List Accent 4" w:semiHidden="0" w:uiPriority="72" w:unhideWhenUsed="0"/>
+    <w:lsdException w:name="Colorful Grid Accent 4" w:semiHidden="0" w:uiPriority="73" w:unhideWhenUsed="0"/>
+    <w:lsdException w:name="Light Shading Accent 5" w:semiHidden="0" w:uiPriority="60" w:unhideWhenUsed="0"/>
+    <w:lsdException w:name="Light List Accent 5" w:semiHidden="0" w:uiPriority="61" w:unhideWhenUsed="0"/>
+    <w:lsdException w:name="Light Grid Accent 5" w:semiHidden="0" w:uiPriority="62" w:unhideWhenUsed="0"/>
+    <w:lsdException w:name="Medium Shading 1 Accent 5" w:semiHidden="0" w:uiPriority="63" w:unhideWhenUsed="0"/>
+    <w:lsdException w:name="Medium Shading 2 Accent 5" w:semiHidden="0" w:uiPriority="64" w:unhideWhenUsed="0"/>
+    <w:lsdException w:name="Medium List 1 Accent 5" w:semiHidden="0" w:uiPriority="65" w:unhideWhenUsed="0"/>
+    <w:lsdException w:name="Medium List 2 Accent 5" w:semiHidden="0" w:uiPriority="66" w:unhideWhenUsed="0"/>
+    <w:lsdException w:name="Medium Grid 1 Accent 5" w:semiHidden="0" w:uiPriority="67" w:unhideWhenUsed="0"/>
+    <w:lsdException w:name="Medium Grid 2 Accent 5" w:semiHidden="0" w:uiPriority="68" w:unhideWhenUsed="0"/>
+    <w:lsdException w:name="Medium Grid 3 Accent 5" w:semiHidden="0" w:uiPriority="69" w:unhideWhenUsed="0"/>
+    <w:lsdException w:name="Dark List Accent 5" w:semiHidden="0" w:uiPriority="70" w:unhideWhenUsed="0"/>
+    <w:lsdException w:name="Colorful Shading Accent 5" w:semiHidden="0" w:uiPriority="71" w:unhideWhenUsed="0"/>
+    <w:lsdException w:name="Colorful List Accent 5" w:semiHidden="0" w:uiPriority="72" w:unhideWhenUsed="0"/>
+    <w:lsdException w:name="Colorful Grid Accent 5" w:semiHidden="0" w:uiPriority="73" w:unhideWhenUsed="0"/>
+    <w:lsdException w:name="Light Shading Accent 6" w:semiHidden="0" w:uiPriority="60" w:unhideWhenUsed="0"/>
+    <w:lsdException w:name="Light List Accent 6" w:semiHidden="0" w:uiPriority="61" w:unhideWhenUsed="0"/>
+    <w:lsdException w:name="Light Grid Accent 6" w:semiHidden="0" w:uiPriority="62" w:unhideWhenUsed="0"/>
+    <w:lsdException w:name="Medium Shading 1 Accent 6" w:semiHidden="0" w:uiPriority="63" w:unhideWhenUsed="0"/>
+    <w:lsdException w:name="Medium Shading 2 Accent 6" w:semiHidden="0" w:uiPriority="64" w:unhideWhenUsed="0"/>
+    <w:lsdException w:name="Medium List 1 Accent 6" w:semiHidden="0" w:uiPriority="65" w:unhideWhenUsed="0"/>
+    <w:lsdException w:name="Medium List 2 Accent 6" w:semiHidden="0" w:uiPriority="66" w:unhideWhenUsed="0"/>
+    <w:lsdException w:name="Medium Grid 1 Accent 6" w:semiHidden="0" w:uiPriority="67" w:unhideWhenUsed="0"/>
+    <w:lsdException w:name="Medium Grid 2 Accent 6" w:semiHidden="0" w:uiPriority="68" w:unhideWhenUsed="0"/>
+    <w:lsdException w:name="Medium Grid 3 Accent 6" w:semiHidden="0" w:uiPriority="69" w:unhideWhenUsed="0"/>
+    <w:lsdException w:name="Dark List Accent 6" w:semiHidden="0" w:uiPriority="70" w:unhideWhenUsed="0"/>
+    <w:lsdException w:name="Colorful Shading Accent 6" w:semiHidden="0" w:uiPriority="71" w:unhideWhenUsed="0"/>
+    <w:lsdException w:name="Colorful List Accent 6" w:semiHidden="0" w:uiPriority="72" w:unhideWhenUsed="0"/>
+    <w:lsdException w:name="Colorful Grid Accent 6" w:semiHidden="0" w:uiPriority="73" w:unhideWhenUsed="0"/>
+    <w:lsdException w:name="Subtle Emphasis" w:semiHidden="0" w:uiPriority="19" w:unhideWhenUsed="0" w:qFormat="1"/>
+    <w:lsdException w:name="Intense Emphasis" w:semiHidden="0" w:uiPriority="21" w:unhideWhenUsed="0" w:qFormat="1"/>
+    <w:lsdException w:name="Subtle Reference" w:semiHidden="0" w:uiPriority="31" w:unhideWhenUsed="0" w:qFormat="1"/>
+    <w:lsdException w:name="Intense Reference" w:semiHidden="0" w:uiPriority="32" w:unhideWhenUsed="0" w:qFormat="1"/>
+    <w:lsdException w:name="Book Title" w:semiHidden="0" w:uiPriority="33" w:unhideWhenUsed="0" w:qFormat="1"/>
+    <w:lsdException w:name="Bibliography" w:uiPriority="37"/>
+    <w:lsdException w:name="TOC Heading" w:uiPriority="39" w:qFormat="1"/>
+  </w:latentStyles>
+  <w:style w:type="paragraph" w:default="1" w:styleId="Normal">
+    <w:name w:val="Normal"/>
+    <w:qFormat/>
+  </w:style>
+  <w:style w:type="character" w:default="1" w:styleId="Fontepargpadro">
+    <w:name w:val="Default Paragraph Font"/>
+    <w:uiPriority w:val="1"/>
+    <w:semiHidden/>
+    <w:unhideWhenUsed/>
+  </w:style>
+  <w:style w:type="table" w:default="1" w:styleId="Tabelanormal">
+    <w:name w:val="Normal Table"/>
+    <w:uiPriority w:val="99"/>
+    <w:semiHidden/>
+    <w:unhideWhenUsed/>
+    <w:tblPr>
+      <w:tblInd w:w="0" w:type="dxa"/>
+      <w:tblCellMar>
+        <w:top w:w="0" w:type="dxa"/>
+        <w:left w:w="108" w:type="dxa"/>
+        <w:bottom w:w="0" w:type="dxa"/>
+        <w:right w:w="108" w:type="dxa"/>
+      </w:tblCellMar>
+    </w:tblPr>
+  </w:style>
+  <w:style w:type="numbering" w:default="1" w:styleId="Semlista">
+    <w:name w:val="No List"/>
+    <w:uiPriority w:val="99"/>
+    <w:semiHidden/>
+    <w:unhideWhenUsed/>
   </w:style>
 </w:styles>
 </file>
@@ -3062,7 +3507,7 @@
 </file>
 
 <file path=customXml/itemProps1.xml><?xml version="1.0" encoding="utf-8"?>
-<ds:datastoreItem xmlns:ds="http://schemas.openxmlformats.org/officeDocument/2006/customXml" ds:itemID="{1C2242FC-6C90-4CB9-B5B2-693970743863}">
+<ds:datastoreItem xmlns:ds="http://schemas.openxmlformats.org/officeDocument/2006/customXml" ds:itemID="{2AAA6EC5-473B-4C0D-A30B-444579CFD9F2}">
   <ds:schemaRefs>
     <ds:schemaRef ds:uri="http://schemas.openxmlformats.org/officeDocument/2006/bibliography"/>
   </ds:schemaRefs>

</xml_diff>

<commit_message>
1) substituindo codigoLegado por cad como indetificador principal da familia, o que permite que cada servicoSistema escolha trabalhar com o codigo legado ou com o id gerado automaticamente 2) otimizacoes gerais de acesso ao banco de dados, como useo de fetch na consulta, na classe de dominio e reducao das idas ao banco em geral. tiramos a validacao previa de acesso aa entidade nos controllers, embora a validacao continue na camada de persistencia 3) transformar acompanhamento de one to one para associacao simples 4) caso de uso de cadastro de familia 5) permitir configuracoes especificas para cada servico usando o sistema
</commit_message>
<xml_diff>
--- a/src/groovy/org/apoiasuas/formulario/template/Encaminhamento-Template.docx
+++ b/src/groovy/org/apoiasuas/formulario/template/Encaminhamento-Template.docx
@@ -136,22 +136,52 @@
           <w:p>
             <w:pPr>
               <w:rPr>
-                <w:sz w:val="14"/>
-                <w:szCs w:val="14"/>
-              </w:rPr>
-            </w:pPr>
-            <w:fldSimple w:instr=" MergeField $!Familia.codigo_legado \* MERGEFORMAT ">
-              <w:r>
-                <w:rPr>
-                  <w:b/>
-                  <w:caps/>
-                  <w:noProof/>
-                  <w:sz w:val="24"/>
-                  <w:szCs w:val="24"/>
-                </w:rPr>
-                <w:t>$!Familia.codigo_legado</w:t>
-              </w:r>
-            </w:fldSimple>
+                <w:b/>
+                <w:sz w:val="24"/>
+                <w:szCs w:val="24"/>
+              </w:rPr>
+            </w:pPr>
+            <w:r>
+              <w:rPr>
+                <w:b/>
+                <w:sz w:val="24"/>
+                <w:szCs w:val="24"/>
+              </w:rPr>
+              <w:fldChar w:fldCharType="begin"/>
+            </w:r>
+            <w:r>
+              <w:rPr>
+                <w:b/>
+                <w:sz w:val="24"/>
+                <w:szCs w:val="24"/>
+              </w:rPr>
+              <w:instrText xml:space="preserve"> MERGEFIELD  $!Familia.cad  \* MERGEFORMAT </w:instrText>
+            </w:r>
+            <w:r>
+              <w:rPr>
+                <w:b/>
+                <w:sz w:val="24"/>
+                <w:szCs w:val="24"/>
+              </w:rPr>
+              <w:fldChar w:fldCharType="separate"/>
+            </w:r>
+            <w:r>
+              <w:rPr>
+                <w:b/>
+                <w:noProof/>
+                <w:sz w:val="24"/>
+                <w:szCs w:val="24"/>
+              </w:rPr>
+              <w:t>«$!Familia.cad»</w:t>
+            </w:r>
+            <w:r>
+              <w:rPr>
+                <w:b/>
+                <w:sz w:val="24"/>
+                <w:szCs w:val="24"/>
+              </w:rPr>
+              <w:fldChar w:fldCharType="end"/>
+            </w:r>
           </w:p>
         </w:tc>
       </w:tr>
@@ -1513,6 +1543,15 @@
                     </w:rPr>
                     <w:t>OUTROS</w:t>
                   </w:r>
+                  <w:r>
+                    <w:rPr>
+                      <w:sz w:val="14"/>
+                      <w:szCs w:val="14"/>
+                    </w:rPr>
+                    <w:t>.</w:t>
+                  </w:r>
+                  <w:bookmarkStart w:id="0" w:name="_GoBack"/>
+                  <w:bookmarkEnd w:id="0"/>
                 </w:p>
               </w:tc>
               <w:tc>
@@ -2178,22 +2217,52 @@
           <w:p>
             <w:pPr>
               <w:rPr>
-                <w:sz w:val="14"/>
-                <w:szCs w:val="14"/>
-              </w:rPr>
-            </w:pPr>
-            <w:fldSimple w:instr=" MergeField $!Familia.codigo_legado \* MERGEFORMAT ">
-              <w:r>
-                <w:rPr>
-                  <w:b/>
-                  <w:caps/>
-                  <w:noProof/>
-                  <w:sz w:val="24"/>
-                  <w:szCs w:val="24"/>
-                </w:rPr>
-                <w:t>$!Familia.codigo_legado</w:t>
-              </w:r>
-            </w:fldSimple>
+                <w:b/>
+                <w:sz w:val="24"/>
+                <w:szCs w:val="24"/>
+              </w:rPr>
+            </w:pPr>
+            <w:r>
+              <w:rPr>
+                <w:b/>
+                <w:sz w:val="24"/>
+                <w:szCs w:val="24"/>
+              </w:rPr>
+              <w:fldChar w:fldCharType="begin"/>
+            </w:r>
+            <w:r>
+              <w:rPr>
+                <w:b/>
+                <w:sz w:val="24"/>
+                <w:szCs w:val="24"/>
+              </w:rPr>
+              <w:instrText xml:space="preserve"> MERGEFIELD  $!Familia.cad  \* MERGEFORMAT </w:instrText>
+            </w:r>
+            <w:r>
+              <w:rPr>
+                <w:b/>
+                <w:sz w:val="24"/>
+                <w:szCs w:val="24"/>
+              </w:rPr>
+              <w:fldChar w:fldCharType="separate"/>
+            </w:r>
+            <w:r>
+              <w:rPr>
+                <w:b/>
+                <w:noProof/>
+                <w:sz w:val="24"/>
+                <w:szCs w:val="24"/>
+              </w:rPr>
+              <w:t>«$!Familia.cad»</w:t>
+            </w:r>
+            <w:r>
+              <w:rPr>
+                <w:b/>
+                <w:sz w:val="24"/>
+                <w:szCs w:val="24"/>
+              </w:rPr>
+              <w:fldChar w:fldCharType="end"/>
+            </w:r>
           </w:p>
         </w:tc>
       </w:tr>
@@ -2555,7 +2624,6 @@
               <w:t>NOME / BM – TÉCNICO RESPONSÁVEL PELO ENCAMINHAMENTO</w:t>
             </w:r>
           </w:p>
-          <w:bookmarkStart w:id="0" w:name="_GoBack"/>
           <w:p>
             <w:pPr>
               <w:rPr>
@@ -2724,7 +2792,6 @@
               </w:rPr>
               <w:fldChar w:fldCharType="end"/>
             </w:r>
-            <w:bookmarkEnd w:id="0"/>
           </w:p>
         </w:tc>
         <w:tc>
@@ -3507,7 +3574,7 @@
 </file>
 
 <file path=customXml/itemProps1.xml><?xml version="1.0" encoding="utf-8"?>
-<ds:datastoreItem xmlns:ds="http://schemas.openxmlformats.org/officeDocument/2006/customXml" ds:itemID="{2AAA6EC5-473B-4C0D-A30B-444579CFD9F2}">
+<ds:datastoreItem xmlns:ds="http://schemas.openxmlformats.org/officeDocument/2006/customXml" ds:itemID="{C1786ADA-15D3-486B-8703-922B4D546F9C}">
   <ds:schemaRefs>
     <ds:schemaRef ds:uri="http://schemas.openxmlformats.org/officeDocument/2006/bibliography"/>
   </ds:schemaRefs>

</xml_diff>